<commit_message>
update fig based on feedback from EH
</commit_message>
<xml_diff>
--- a/analysis/data/raw_data/UWRDatabase.docx
+++ b/analysis/data/raw_data/UWRDatabase.docx
@@ -13,6 +13,8 @@
           <w:szCs w:val="20"/>
         </w:rPr>
       </w:pPr>
+      <w:bookmarkStart w:id="0" w:name="_GoBack"/>
+      <w:bookmarkEnd w:id="0"/>
       <w:r>
         <w:rPr>
           <w:rFonts w:ascii="Times New Roman" w:hAnsi="Times New Roman"/>
@@ -308,7 +310,7 @@
         </w:rPr>
         <w:drawing>
           <wp:inline distT="0" distB="0" distL="0" distR="0">
-            <wp:extent cx="5335270" cy="5062220"/>
+            <wp:extent cx="5330825" cy="5067935"/>
             <wp:effectExtent l="0" t="0" r="0" b="0"/>
             <wp:docPr id="1" name="Picture 2"/>
             <wp:cNvGraphicFramePr>
@@ -339,7 +341,7 @@
                   <pic:spPr bwMode="auto">
                     <a:xfrm>
                       <a:off x="0" y="0"/>
-                      <a:ext cx="5335270" cy="5062220"/>
+                      <a:ext cx="5330825" cy="5067935"/>
                     </a:xfrm>
                     <a:prstGeom prst="rect">
                       <a:avLst/>
@@ -450,18 +452,7 @@
           <w:sz w:val="21"/>
           <w:szCs w:val="20"/>
         </w:rPr>
-        <w:t>PUBLICATIO</w:t>
-      </w:r>
-      <w:bookmarkStart w:id="0" w:name="_GoBack"/>
-      <w:bookmarkEnd w:id="0"/>
-      <w:r>
-        <w:rPr>
-          <w:rFonts w:ascii="Times New Roman" w:hAnsi="Times New Roman"/>
-          <w:b/>
-          <w:sz w:val="21"/>
-          <w:szCs w:val="20"/>
-        </w:rPr>
-        <w:t>NS</w:t>
+        <w:t>PUBLICATIONS</w:t>
       </w:r>
     </w:p>
     <w:p>
@@ -5315,25 +5306,7 @@
           <w:sz w:val="20"/>
           <w:szCs w:val="20"/>
         </w:rPr>
-        <w:t xml:space="preserve"> 1974. A </w:t>
-      </w:r>
-      <w:proofErr w:type="gramStart"/>
-      <w:r>
-        <w:rPr>
-          <w:rFonts w:ascii="Times New Roman" w:hAnsi="Times New Roman"/>
-          <w:sz w:val="20"/>
-          <w:szCs w:val="20"/>
-        </w:rPr>
-        <w:t>twelve thousand year old</w:t>
-      </w:r>
-      <w:proofErr w:type="gramEnd"/>
-      <w:r>
-        <w:rPr>
-          <w:rFonts w:ascii="Times New Roman" w:hAnsi="Times New Roman"/>
-          <w:sz w:val="20"/>
-          <w:szCs w:val="20"/>
-        </w:rPr>
-        <w:t xml:space="preserve"> occupation floor in Devil's Lair, Western Australia. </w:t>
+        <w:t xml:space="preserve"> 1974. A twelve thousand year old occupation floor in Devil's Lair, Western Australia. </w:t>
       </w:r>
       <w:r>
         <w:rPr>
@@ -10227,7 +10200,6 @@
         </w:rPr>
         <w:t>2014. Usewear on the platform: 'use-flakes' and 'retouch-flakes' from northern Australia and Timor. In </w:t>
       </w:r>
-      <w:proofErr w:type="gramStart"/>
       <w:r>
         <w:rPr>
           <w:rFonts w:ascii="Times New Roman" w:hAnsi="Times New Roman"/>
@@ -10236,18 +10208,7 @@
           <w:sz w:val="20"/>
           <w:szCs w:val="20"/>
         </w:rPr>
-        <w:t>An</w:t>
-      </w:r>
-      <w:proofErr w:type="gramEnd"/>
-      <w:r>
-        <w:rPr>
-          <w:rFonts w:ascii="Times New Roman" w:hAnsi="Times New Roman"/>
-          <w:i/>
-          <w:iCs/>
-          <w:sz w:val="20"/>
-          <w:szCs w:val="20"/>
-        </w:rPr>
-        <w:t xml:space="preserve"> Integration of the Use-Wear and Residue Analysis for the Identification of the Function of Archaeological Stone Tools: International Workshop </w:t>
+        <w:t xml:space="preserve">An Integration of the Use-Wear and Residue Analysis for the Identification of the Function of Archaeological Stone Tools: International Workshop </w:t>
       </w:r>
       <w:r>
         <w:rPr>
@@ -10624,27 +10585,124 @@
           <w:sz w:val="20"/>
           <w:szCs w:val="20"/>
         </w:rPr>
-        <w:t xml:space="preserve">Hayes, E. Spry, C., Fullagar, R., </w:t>
-      </w:r>
-      <w:proofErr w:type="gramStart"/>
-      <w:r>
-        <w:rPr>
-          <w:rFonts w:ascii="Times New Roman" w:hAnsi="Times New Roman"/>
-          <w:iCs/>
-          <w:sz w:val="20"/>
-          <w:szCs w:val="20"/>
-        </w:rPr>
-        <w:t>A.Tuechler</w:t>
-      </w:r>
-      <w:proofErr w:type="gramEnd"/>
-      <w:r>
-        <w:rPr>
-          <w:rFonts w:ascii="Times New Roman" w:hAnsi="Times New Roman"/>
-          <w:iCs/>
-          <w:sz w:val="20"/>
-          <w:szCs w:val="20"/>
-        </w:rPr>
-        <w:t xml:space="preserve">, P. Schell, M. Goulding. A ground stone artefact from southwestern Victoria, Australia: An unusual item with symbolic significance? Paper submitted to the Journal of Lithic studies Dec 2017.  </w:t>
+        <w:t>Hayes, E. Spry, C., Fullagar, R., A.</w:t>
+      </w:r>
+      <w:r>
+        <w:rPr>
+          <w:rFonts w:ascii="Times New Roman" w:hAnsi="Times New Roman"/>
+          <w:iCs/>
+          <w:sz w:val="20"/>
+          <w:szCs w:val="20"/>
+        </w:rPr>
+        <w:t xml:space="preserve"> </w:t>
+      </w:r>
+      <w:r>
+        <w:rPr>
+          <w:rFonts w:ascii="Times New Roman" w:hAnsi="Times New Roman"/>
+          <w:iCs/>
+          <w:sz w:val="20"/>
+          <w:szCs w:val="20"/>
+        </w:rPr>
+        <w:t>Tuechler, P. Schell, M. Goulding.</w:t>
+      </w:r>
+      <w:r>
+        <w:rPr>
+          <w:rFonts w:ascii="Times New Roman" w:hAnsi="Times New Roman"/>
+          <w:iCs/>
+          <w:sz w:val="20"/>
+          <w:szCs w:val="20"/>
+        </w:rPr>
+        <w:t xml:space="preserve"> 2018.</w:t>
+      </w:r>
+      <w:r>
+        <w:rPr>
+          <w:rFonts w:ascii="Times New Roman" w:hAnsi="Times New Roman"/>
+          <w:iCs/>
+          <w:sz w:val="20"/>
+          <w:szCs w:val="20"/>
+        </w:rPr>
+        <w:t xml:space="preserve"> </w:t>
+      </w:r>
+      <w:r>
+        <w:rPr>
+          <w:rFonts w:ascii="Times New Roman" w:hAnsi="Times New Roman"/>
+          <w:iCs/>
+          <w:sz w:val="20"/>
+          <w:szCs w:val="20"/>
+        </w:rPr>
+        <w:t>A ground stone artefact with potential symbolic significance from southeastern Australia</w:t>
+      </w:r>
+      <w:r>
+        <w:rPr>
+          <w:rFonts w:ascii="Times New Roman" w:hAnsi="Times New Roman"/>
+          <w:iCs/>
+          <w:sz w:val="20"/>
+          <w:szCs w:val="20"/>
+        </w:rPr>
+        <w:t>.</w:t>
+      </w:r>
+      <w:r>
+        <w:rPr>
+          <w:rFonts w:ascii="Times New Roman" w:hAnsi="Times New Roman"/>
+          <w:iCs/>
+          <w:sz w:val="20"/>
+          <w:szCs w:val="20"/>
+        </w:rPr>
+        <w:t xml:space="preserve"> Paper </w:t>
+      </w:r>
+      <w:r>
+        <w:rPr>
+          <w:rFonts w:ascii="Times New Roman" w:hAnsi="Times New Roman"/>
+          <w:iCs/>
+          <w:sz w:val="20"/>
+          <w:szCs w:val="20"/>
+        </w:rPr>
+        <w:t>accepted</w:t>
+      </w:r>
+      <w:r>
+        <w:rPr>
+          <w:rFonts w:ascii="Times New Roman" w:hAnsi="Times New Roman"/>
+          <w:iCs/>
+          <w:sz w:val="20"/>
+          <w:szCs w:val="20"/>
+        </w:rPr>
+        <w:t xml:space="preserve"> to the Journal of Lithic studies </w:t>
+      </w:r>
+      <w:r>
+        <w:rPr>
+          <w:rFonts w:ascii="Times New Roman" w:hAnsi="Times New Roman"/>
+          <w:iCs/>
+          <w:sz w:val="20"/>
+          <w:szCs w:val="20"/>
+        </w:rPr>
+        <w:t>July</w:t>
+      </w:r>
+      <w:r>
+        <w:rPr>
+          <w:rFonts w:ascii="Times New Roman" w:hAnsi="Times New Roman"/>
+          <w:iCs/>
+          <w:sz w:val="20"/>
+          <w:szCs w:val="20"/>
+        </w:rPr>
+        <w:t xml:space="preserve"> 201</w:t>
+      </w:r>
+      <w:r>
+        <w:rPr>
+          <w:rFonts w:ascii="Times New Roman" w:hAnsi="Times New Roman"/>
+          <w:iCs/>
+          <w:sz w:val="20"/>
+          <w:szCs w:val="20"/>
+        </w:rPr>
+        <w:t>8</w:t>
+      </w:r>
+      <w:r>
+        <w:rPr>
+          <w:rFonts w:ascii="Times New Roman" w:hAnsi="Times New Roman"/>
+          <w:iCs/>
+          <w:sz w:val="20"/>
+          <w:szCs w:val="20"/>
+        </w:rPr>
+        <w:t xml:space="preserve">.  </w:t>
       </w:r>
     </w:p>
     <w:p>
@@ -10797,92 +10855,102 @@
         <w:jc w:val="both"/>
         <w:rPr>
           <w:rFonts w:ascii="Times New Roman" w:hAnsi="Times New Roman"/>
-          <w:iCs/>
-          <w:sz w:val="20"/>
-          <w:szCs w:val="20"/>
-        </w:rPr>
-      </w:pPr>
-      <w:r>
-        <w:rPr>
-          <w:rFonts w:ascii="Times New Roman" w:hAnsi="Times New Roman"/>
-          <w:iCs/>
-          <w:sz w:val="20"/>
-          <w:szCs w:val="20"/>
-        </w:rPr>
-        <w:t xml:space="preserve">Hayes, E.H., Spry, </w:t>
-      </w:r>
-      <w:r>
-        <w:rPr>
-          <w:rFonts w:ascii="Times New Roman" w:hAnsi="Times New Roman"/>
-          <w:iCs/>
-          <w:sz w:val="20"/>
-          <w:szCs w:val="20"/>
-        </w:rPr>
-        <w:t xml:space="preserve">C., </w:t>
-      </w:r>
-      <w:r>
-        <w:rPr>
-          <w:rFonts w:ascii="Times New Roman" w:hAnsi="Times New Roman"/>
-          <w:iCs/>
-          <w:sz w:val="20"/>
-          <w:szCs w:val="20"/>
-        </w:rPr>
-        <w:t>Fullagar, R</w:t>
-      </w:r>
-      <w:r>
-        <w:rPr>
-          <w:rFonts w:ascii="Times New Roman" w:hAnsi="Times New Roman"/>
-          <w:iCs/>
-          <w:sz w:val="20"/>
-          <w:szCs w:val="20"/>
-        </w:rPr>
-        <w:t>., Schell, P., Goulding, M., 2017.</w:t>
-      </w:r>
-      <w:r>
-        <w:rPr>
-          <w:rFonts w:ascii="Times New Roman" w:hAnsi="Times New Roman"/>
-          <w:iCs/>
-          <w:sz w:val="20"/>
-          <w:szCs w:val="20"/>
-        </w:rPr>
-        <w:t xml:space="preserve"> An unusual ground stone artefact from Bannockburn, near Geelong in southwestern Victoria. </w:t>
+          <w:sz w:val="20"/>
+          <w:szCs w:val="20"/>
+          <w:lang w:val="en-US"/>
+        </w:rPr>
+      </w:pPr>
+      <w:r>
+        <w:rPr>
+          <w:rFonts w:ascii="Times New Roman" w:hAnsi="Times New Roman"/>
+          <w:sz w:val="20"/>
+          <w:szCs w:val="20"/>
+          <w:lang w:val="en-US"/>
+        </w:rPr>
+        <w:t>Kamminga, J.</w:t>
+      </w:r>
+      <w:r>
+        <w:rPr>
+          <w:rFonts w:ascii="Times New Roman" w:hAnsi="Times New Roman"/>
+          <w:sz w:val="20"/>
+          <w:szCs w:val="20"/>
+          <w:lang w:val="en-US"/>
+        </w:rPr>
+        <w:t>,</w:t>
+      </w:r>
+      <w:r>
+        <w:rPr>
+          <w:rFonts w:ascii="Times New Roman" w:hAnsi="Times New Roman"/>
+          <w:sz w:val="20"/>
+          <w:szCs w:val="20"/>
+          <w:lang w:val="en-US"/>
+        </w:rPr>
+        <w:t xml:space="preserve"> 1977. A functional study of use-polished elouras. In R.V.S. Wright (ed.) </w:t>
       </w:r>
       <w:r>
         <w:rPr>
           <w:rFonts w:ascii="Times New Roman" w:hAnsi="Times New Roman"/>
           <w:i/>
-          <w:iCs/>
-          <w:sz w:val="20"/>
-          <w:szCs w:val="20"/>
-        </w:rPr>
-        <w:t>Journal of Lithic Studies</w:t>
-      </w:r>
-      <w:r>
-        <w:rPr>
-          <w:rFonts w:ascii="Times New Roman" w:hAnsi="Times New Roman"/>
-          <w:iCs/>
-          <w:sz w:val="20"/>
-          <w:szCs w:val="20"/>
-        </w:rPr>
-        <w:t xml:space="preserve"> (</w:t>
-      </w:r>
-      <w:r>
-        <w:rPr>
-          <w:rFonts w:ascii="Times New Roman" w:hAnsi="Times New Roman"/>
-          <w:iCs/>
-          <w:sz w:val="20"/>
-          <w:szCs w:val="20"/>
-        </w:rPr>
-        <w:t>Under review, s</w:t>
-      </w:r>
-      <w:r>
-        <w:rPr>
-          <w:rFonts w:ascii="Times New Roman" w:hAnsi="Times New Roman"/>
-          <w:iCs/>
-          <w:sz w:val="20"/>
-          <w:szCs w:val="20"/>
-        </w:rPr>
-        <w:t>ubmitted December, 2017).</w:t>
+          <w:sz w:val="20"/>
+          <w:szCs w:val="20"/>
+          <w:lang w:val="en-US"/>
+        </w:rPr>
+        <w:t>Stone Tools as Cultural Markers: Change, Evolution and Complexity</w:t>
+      </w:r>
+      <w:r>
+        <w:rPr>
+          <w:rFonts w:ascii="Times New Roman" w:hAnsi="Times New Roman"/>
+          <w:sz w:val="20"/>
+          <w:szCs w:val="20"/>
+          <w:lang w:val="en-US"/>
+        </w:rPr>
+        <w:t>, pp. 205–</w:t>
+      </w:r>
+      <w:r>
+        <w:rPr>
+          <w:rFonts w:ascii="Times New Roman" w:hAnsi="Times New Roman"/>
+          <w:sz w:val="20"/>
+          <w:szCs w:val="20"/>
+          <w:lang w:val="en-US"/>
+        </w:rPr>
+        <w:softHyphen/>
+        <w:t>212</w:t>
+      </w:r>
+      <w:r>
+        <w:rPr>
+          <w:rFonts w:ascii="Times New Roman" w:hAnsi="Times New Roman"/>
+          <w:sz w:val="20"/>
+          <w:szCs w:val="20"/>
+          <w:lang w:val="en-US"/>
+        </w:rPr>
+        <w:t xml:space="preserve">. </w:t>
+      </w:r>
+      <w:r>
+        <w:rPr>
+          <w:rFonts w:ascii="Times New Roman" w:hAnsi="Times New Roman"/>
+          <w:sz w:val="20"/>
+          <w:szCs w:val="20"/>
+          <w:lang w:val="en-US"/>
+        </w:rPr>
+        <w:t xml:space="preserve">Canberra: </w:t>
+      </w:r>
+      <w:r>
+        <w:rPr>
+          <w:rFonts w:ascii="Times New Roman" w:hAnsi="Times New Roman"/>
+          <w:sz w:val="20"/>
+          <w:szCs w:val="20"/>
+          <w:lang w:val="en-US"/>
+        </w:rPr>
+        <w:t>Australian Institute of Aboriginal Studies</w:t>
+      </w:r>
+      <w:r>
+        <w:rPr>
+          <w:rFonts w:ascii="Times New Roman" w:hAnsi="Times New Roman"/>
+          <w:sz w:val="20"/>
+          <w:szCs w:val="20"/>
+          <w:lang w:val="en-US"/>
+        </w:rPr>
+        <w:t>.</w:t>
       </w:r>
     </w:p>
     <w:p>
@@ -10924,7 +10992,25 @@
           <w:szCs w:val="20"/>
           <w:lang w:val="en-US"/>
         </w:rPr>
-        <w:t xml:space="preserve"> 1977. A functional study of use-polished elouras. In R.V.S. Wright (ed.) </w:t>
+        <w:t xml:space="preserve"> 1979</w:t>
+      </w:r>
+      <w:r>
+        <w:rPr>
+          <w:rFonts w:ascii="Times New Roman" w:hAnsi="Times New Roman"/>
+          <w:sz w:val="20"/>
+          <w:szCs w:val="20"/>
+          <w:lang w:val="en-US"/>
+        </w:rPr>
+        <w:t>.</w:t>
+      </w:r>
+      <w:r>
+        <w:rPr>
+          <w:rFonts w:ascii="Times New Roman" w:hAnsi="Times New Roman"/>
+          <w:sz w:val="20"/>
+          <w:szCs w:val="20"/>
+          <w:lang w:val="en-US"/>
+        </w:rPr>
+        <w:t xml:space="preserve"> The nature of use-polish and abrasive smoothing on stone tools. In B. Hayden (ed.) </w:t>
       </w:r>
       <w:r>
         <w:rPr>
@@ -10934,53 +11020,129 @@
           <w:szCs w:val="20"/>
           <w:lang w:val="en-US"/>
         </w:rPr>
-        <w:t>Stone Tools as Cultural Markers: Change, Evolution and Complexity</w:t>
-      </w:r>
-      <w:r>
-        <w:rPr>
-          <w:rFonts w:ascii="Times New Roman" w:hAnsi="Times New Roman"/>
-          <w:sz w:val="20"/>
-          <w:szCs w:val="20"/>
-          <w:lang w:val="en-US"/>
-        </w:rPr>
-        <w:t>, pp. 205–</w:t>
-      </w:r>
-      <w:r>
-        <w:rPr>
-          <w:rFonts w:ascii="Times New Roman" w:hAnsi="Times New Roman"/>
-          <w:sz w:val="20"/>
-          <w:szCs w:val="20"/>
-          <w:lang w:val="en-US"/>
-        </w:rPr>
-        <w:softHyphen/>
-        <w:t>212</w:t>
-      </w:r>
-      <w:r>
-        <w:rPr>
-          <w:rFonts w:ascii="Times New Roman" w:hAnsi="Times New Roman"/>
-          <w:sz w:val="20"/>
-          <w:szCs w:val="20"/>
-          <w:lang w:val="en-US"/>
-        </w:rPr>
-        <w:t xml:space="preserve">. </w:t>
-      </w:r>
-      <w:r>
-        <w:rPr>
-          <w:rFonts w:ascii="Times New Roman" w:hAnsi="Times New Roman"/>
-          <w:sz w:val="20"/>
-          <w:szCs w:val="20"/>
-          <w:lang w:val="en-US"/>
-        </w:rPr>
-        <w:t xml:space="preserve">Canberra: </w:t>
-      </w:r>
-      <w:r>
-        <w:rPr>
-          <w:rFonts w:ascii="Times New Roman" w:hAnsi="Times New Roman"/>
-          <w:sz w:val="20"/>
-          <w:szCs w:val="20"/>
-          <w:lang w:val="en-US"/>
-        </w:rPr>
-        <w:t>Australian Institute of Aboriginal Studies</w:t>
+        <w:t>Lithic Use-wear Analysis</w:t>
+      </w:r>
+      <w:r>
+        <w:rPr>
+          <w:rFonts w:ascii="Times New Roman" w:hAnsi="Times New Roman"/>
+          <w:sz w:val="20"/>
+          <w:szCs w:val="20"/>
+          <w:lang w:val="en-US"/>
+        </w:rPr>
+        <w:t>, pp. 143–157. London: Academic Press.</w:t>
+      </w:r>
+    </w:p>
+    <w:p>
+      <w:pPr>
+        <w:spacing w:before="100" w:beforeAutospacing="1" w:after="100" w:afterAutospacing="1"/>
+        <w:ind w:left="720" w:hanging="720"/>
+        <w:contextualSpacing/>
+        <w:jc w:val="both"/>
+        <w:rPr>
+          <w:rFonts w:ascii="Times New Roman" w:hAnsi="Times New Roman"/>
+          <w:sz w:val="20"/>
+          <w:szCs w:val="20"/>
+        </w:rPr>
+      </w:pPr>
+      <w:r>
+        <w:rPr>
+          <w:rFonts w:ascii="Times New Roman" w:hAnsi="Times New Roman"/>
+          <w:sz w:val="20"/>
+          <w:szCs w:val="20"/>
+        </w:rPr>
+        <w:t>Kamminga, J.</w:t>
+      </w:r>
+      <w:r>
+        <w:rPr>
+          <w:rFonts w:ascii="Times New Roman" w:hAnsi="Times New Roman"/>
+          <w:sz w:val="20"/>
+          <w:szCs w:val="20"/>
+        </w:rPr>
+        <w:t>,</w:t>
+      </w:r>
+      <w:r>
+        <w:rPr>
+          <w:rFonts w:ascii="Times New Roman" w:hAnsi="Times New Roman"/>
+          <w:sz w:val="20"/>
+          <w:szCs w:val="20"/>
+        </w:rPr>
+        <w:t xml:space="preserve"> 1980. A functional investigation of Australian microliths. </w:t>
+      </w:r>
+      <w:r>
+        <w:rPr>
+          <w:rFonts w:ascii="Times New Roman" w:hAnsi="Times New Roman"/>
+          <w:i/>
+          <w:iCs/>
+          <w:sz w:val="20"/>
+          <w:szCs w:val="20"/>
+        </w:rPr>
+        <w:t>The Artefact</w:t>
+      </w:r>
+      <w:r>
+        <w:rPr>
+          <w:rFonts w:ascii="Times New Roman" w:hAnsi="Times New Roman"/>
+          <w:sz w:val="20"/>
+          <w:szCs w:val="20"/>
+        </w:rPr>
+        <w:t> </w:t>
+      </w:r>
+      <w:r>
+        <w:rPr>
+          <w:rFonts w:ascii="Times New Roman" w:hAnsi="Times New Roman"/>
+          <w:iCs/>
+          <w:sz w:val="20"/>
+          <w:szCs w:val="20"/>
+        </w:rPr>
+        <w:t>5</w:t>
+      </w:r>
+      <w:r>
+        <w:rPr>
+          <w:rFonts w:ascii="Times New Roman" w:hAnsi="Times New Roman"/>
+          <w:sz w:val="20"/>
+          <w:szCs w:val="20"/>
+        </w:rPr>
+        <w:t>, 1–18.</w:t>
+      </w:r>
+    </w:p>
+    <w:p>
+      <w:pPr>
+        <w:spacing w:before="100" w:beforeAutospacing="1" w:after="100" w:afterAutospacing="1"/>
+        <w:ind w:left="720" w:hanging="720"/>
+        <w:contextualSpacing/>
+        <w:jc w:val="both"/>
+        <w:rPr>
+          <w:rFonts w:ascii="Times New Roman" w:hAnsi="Times New Roman"/>
+          <w:sz w:val="20"/>
+          <w:szCs w:val="20"/>
+          <w:lang w:val="en-US"/>
+        </w:rPr>
+      </w:pPr>
+      <w:r>
+        <w:rPr>
+          <w:rFonts w:ascii="Times New Roman" w:hAnsi="Times New Roman"/>
+          <w:sz w:val="20"/>
+          <w:szCs w:val="20"/>
+          <w:lang w:val="en-US"/>
+        </w:rPr>
+        <w:t>Kamminga, J.</w:t>
+      </w:r>
+      <w:r>
+        <w:rPr>
+          <w:rFonts w:ascii="Times New Roman" w:hAnsi="Times New Roman"/>
+          <w:sz w:val="20"/>
+          <w:szCs w:val="20"/>
+          <w:lang w:val="en-US"/>
+        </w:rPr>
+        <w:t>,</w:t>
+      </w:r>
+      <w:r>
+        <w:rPr>
+          <w:rFonts w:ascii="Times New Roman" w:hAnsi="Times New Roman"/>
+          <w:sz w:val="20"/>
+          <w:szCs w:val="20"/>
+          <w:lang w:val="en-US"/>
+        </w:rPr>
+        <w:t xml:space="preserve"> 1981</w:t>
       </w:r>
       <w:r>
         <w:rPr>
@@ -10991,234 +11153,14 @@
         </w:rPr>
         <w:t>.</w:t>
       </w:r>
-    </w:p>
-    <w:p>
-      <w:pPr>
-        <w:spacing w:before="100" w:beforeAutospacing="1" w:after="100" w:afterAutospacing="1"/>
-        <w:ind w:left="720" w:hanging="720"/>
-        <w:contextualSpacing/>
-        <w:jc w:val="both"/>
-        <w:rPr>
-          <w:rFonts w:ascii="Times New Roman" w:hAnsi="Times New Roman"/>
-          <w:sz w:val="20"/>
-          <w:szCs w:val="20"/>
-          <w:lang w:val="en-US"/>
-        </w:rPr>
-      </w:pPr>
-      <w:r>
-        <w:rPr>
-          <w:rFonts w:ascii="Times New Roman" w:hAnsi="Times New Roman"/>
-          <w:sz w:val="20"/>
-          <w:szCs w:val="20"/>
-          <w:lang w:val="en-US"/>
-        </w:rPr>
-        <w:t>Kamminga, J.</w:t>
-      </w:r>
-      <w:r>
-        <w:rPr>
-          <w:rFonts w:ascii="Times New Roman" w:hAnsi="Times New Roman"/>
-          <w:sz w:val="20"/>
-          <w:szCs w:val="20"/>
-          <w:lang w:val="en-US"/>
-        </w:rPr>
-        <w:t>,</w:t>
-      </w:r>
-      <w:r>
-        <w:rPr>
-          <w:rFonts w:ascii="Times New Roman" w:hAnsi="Times New Roman"/>
-          <w:sz w:val="20"/>
-          <w:szCs w:val="20"/>
-          <w:lang w:val="en-US"/>
-        </w:rPr>
-        <w:t xml:space="preserve"> 1979</w:t>
-      </w:r>
-      <w:r>
-        <w:rPr>
-          <w:rFonts w:ascii="Times New Roman" w:hAnsi="Times New Roman"/>
-          <w:sz w:val="20"/>
-          <w:szCs w:val="20"/>
-          <w:lang w:val="en-US"/>
-        </w:rPr>
-        <w:t>.</w:t>
-      </w:r>
-      <w:r>
-        <w:rPr>
-          <w:rFonts w:ascii="Times New Roman" w:hAnsi="Times New Roman"/>
-          <w:sz w:val="20"/>
-          <w:szCs w:val="20"/>
-          <w:lang w:val="en-US"/>
-        </w:rPr>
-        <w:t xml:space="preserve"> The nature of use-polish and abrasive smoothing on stone tools. In B. Hayden (ed.) </w:t>
-      </w:r>
-      <w:r>
-        <w:rPr>
-          <w:rFonts w:ascii="Times New Roman" w:hAnsi="Times New Roman"/>
-          <w:i/>
-          <w:sz w:val="20"/>
-          <w:szCs w:val="20"/>
-          <w:lang w:val="en-US"/>
-        </w:rPr>
-        <w:t>Lithic Use-wear Analysis</w:t>
-      </w:r>
-      <w:r>
-        <w:rPr>
-          <w:rFonts w:ascii="Times New Roman" w:hAnsi="Times New Roman"/>
-          <w:sz w:val="20"/>
-          <w:szCs w:val="20"/>
-          <w:lang w:val="en-US"/>
-        </w:rPr>
-        <w:t>, pp. 143–157. London: Academic Press.</w:t>
-      </w:r>
-    </w:p>
-    <w:p>
-      <w:pPr>
-        <w:spacing w:before="100" w:beforeAutospacing="1" w:after="100" w:afterAutospacing="1"/>
-        <w:ind w:left="720" w:hanging="720"/>
-        <w:contextualSpacing/>
-        <w:jc w:val="both"/>
-        <w:rPr>
-          <w:rFonts w:ascii="Times New Roman" w:hAnsi="Times New Roman"/>
-          <w:sz w:val="20"/>
-          <w:szCs w:val="20"/>
-        </w:rPr>
-      </w:pPr>
-      <w:r>
-        <w:rPr>
-          <w:rFonts w:ascii="Times New Roman" w:hAnsi="Times New Roman"/>
-          <w:sz w:val="20"/>
-          <w:szCs w:val="20"/>
-        </w:rPr>
-        <w:t>Kamminga, J.</w:t>
-      </w:r>
-      <w:r>
-        <w:rPr>
-          <w:rFonts w:ascii="Times New Roman" w:hAnsi="Times New Roman"/>
-          <w:sz w:val="20"/>
-          <w:szCs w:val="20"/>
-        </w:rPr>
-        <w:t>,</w:t>
-      </w:r>
-      <w:r>
-        <w:rPr>
-          <w:rFonts w:ascii="Times New Roman" w:hAnsi="Times New Roman"/>
-          <w:sz w:val="20"/>
-          <w:szCs w:val="20"/>
-        </w:rPr>
-        <w:t xml:space="preserve"> 1980. A functional investigation of Australian microliths. </w:t>
-      </w:r>
-      <w:r>
-        <w:rPr>
-          <w:rFonts w:ascii="Times New Roman" w:hAnsi="Times New Roman"/>
-          <w:i/>
-          <w:iCs/>
-          <w:sz w:val="20"/>
-          <w:szCs w:val="20"/>
-        </w:rPr>
-        <w:t>The Artefact</w:t>
-      </w:r>
-      <w:r>
-        <w:rPr>
-          <w:rFonts w:ascii="Times New Roman" w:hAnsi="Times New Roman"/>
-          <w:sz w:val="20"/>
-          <w:szCs w:val="20"/>
-        </w:rPr>
-        <w:t> </w:t>
-      </w:r>
-      <w:r>
-        <w:rPr>
-          <w:rFonts w:ascii="Times New Roman" w:hAnsi="Times New Roman"/>
-          <w:iCs/>
-          <w:sz w:val="20"/>
-          <w:szCs w:val="20"/>
-        </w:rPr>
-        <w:t>5</w:t>
-      </w:r>
-      <w:r>
-        <w:rPr>
-          <w:rFonts w:ascii="Times New Roman" w:hAnsi="Times New Roman"/>
-          <w:sz w:val="20"/>
-          <w:szCs w:val="20"/>
-        </w:rPr>
-        <w:t>, 1–18.</w:t>
-      </w:r>
-    </w:p>
-    <w:p>
-      <w:pPr>
-        <w:spacing w:before="100" w:beforeAutospacing="1" w:after="100" w:afterAutospacing="1"/>
-        <w:ind w:left="720" w:hanging="720"/>
-        <w:contextualSpacing/>
-        <w:jc w:val="both"/>
-        <w:rPr>
-          <w:rFonts w:ascii="Times New Roman" w:hAnsi="Times New Roman"/>
-          <w:sz w:val="20"/>
-          <w:szCs w:val="20"/>
-          <w:lang w:val="en-US"/>
-        </w:rPr>
-      </w:pPr>
-      <w:r>
-        <w:rPr>
-          <w:rFonts w:ascii="Times New Roman" w:hAnsi="Times New Roman"/>
-          <w:sz w:val="20"/>
-          <w:szCs w:val="20"/>
-          <w:lang w:val="en-US"/>
-        </w:rPr>
-        <w:t>Kamminga, J.</w:t>
-      </w:r>
-      <w:r>
-        <w:rPr>
-          <w:rFonts w:ascii="Times New Roman" w:hAnsi="Times New Roman"/>
-          <w:sz w:val="20"/>
-          <w:szCs w:val="20"/>
-          <w:lang w:val="en-US"/>
-        </w:rPr>
-        <w:t>,</w:t>
-      </w:r>
-      <w:r>
-        <w:rPr>
-          <w:rFonts w:ascii="Times New Roman" w:hAnsi="Times New Roman"/>
-          <w:sz w:val="20"/>
-          <w:szCs w:val="20"/>
-          <w:lang w:val="en-US"/>
-        </w:rPr>
-        <w:t xml:space="preserve"> 1981</w:t>
-      </w:r>
-      <w:r>
-        <w:rPr>
-          <w:rFonts w:ascii="Times New Roman" w:hAnsi="Times New Roman"/>
-          <w:sz w:val="20"/>
-          <w:szCs w:val="20"/>
-          <w:lang w:val="en-US"/>
-        </w:rPr>
-        <w:t>.</w:t>
-      </w:r>
-      <w:r>
-        <w:rPr>
-          <w:rFonts w:ascii="Times New Roman" w:hAnsi="Times New Roman"/>
-          <w:sz w:val="20"/>
-          <w:szCs w:val="20"/>
-          <w:lang w:val="en-US"/>
-        </w:rPr>
-        <w:t xml:space="preserve"> The bevelled pounder: </w:t>
-      </w:r>
-      <w:proofErr w:type="gramStart"/>
-      <w:r>
-        <w:rPr>
-          <w:rFonts w:ascii="Times New Roman" w:hAnsi="Times New Roman"/>
-          <w:sz w:val="20"/>
-          <w:szCs w:val="20"/>
-          <w:lang w:val="en-US"/>
-        </w:rPr>
-        <w:t>an</w:t>
-      </w:r>
-      <w:proofErr w:type="gramEnd"/>
-      <w:r>
-        <w:rPr>
-          <w:rFonts w:ascii="Times New Roman" w:hAnsi="Times New Roman"/>
-          <w:sz w:val="20"/>
-          <w:szCs w:val="20"/>
-          <w:lang w:val="en-US"/>
-        </w:rPr>
-        <w:t xml:space="preserve"> Aboriginal stone tool type from southeast Queensland. </w:t>
+      <w:r>
+        <w:rPr>
+          <w:rFonts w:ascii="Times New Roman" w:hAnsi="Times New Roman"/>
+          <w:sz w:val="20"/>
+          <w:szCs w:val="20"/>
+          <w:lang w:val="en-US"/>
+        </w:rPr>
+        <w:t xml:space="preserve"> The bevelled pounder: an Aboriginal stone tool type from southeast Queensland. </w:t>
       </w:r>
       <w:r>
         <w:rPr>
@@ -13061,7 +13003,6 @@
         </w:rPr>
         <w:t xml:space="preserve"> Specht, J.</w:t>
       </w:r>
-      <w:proofErr w:type="gramStart"/>
       <w:r>
         <w:rPr>
           <w:rFonts w:ascii="Times New Roman" w:hAnsi="Times New Roman"/>
@@ -13076,16 +13017,85 @@
           <w:sz w:val="20"/>
           <w:szCs w:val="20"/>
         </w:rPr>
-        <w:t xml:space="preserve">  2013</w:t>
-      </w:r>
-      <w:proofErr w:type="gramEnd"/>
-      <w:r>
-        <w:rPr>
-          <w:rFonts w:ascii="Times New Roman" w:hAnsi="Times New Roman"/>
-          <w:sz w:val="20"/>
-          <w:szCs w:val="20"/>
-        </w:rPr>
-        <w:t>. Prehistory in a nutshell: 48, 121–9.</w:t>
+        <w:t xml:space="preserve">  2013. Prehistory in a nutshell: 48, 121–9.</w:t>
+      </w:r>
+    </w:p>
+    <w:p>
+      <w:pPr>
+        <w:spacing w:before="100" w:beforeAutospacing="1" w:after="100" w:afterAutospacing="1"/>
+        <w:ind w:left="720" w:hanging="720"/>
+        <w:contextualSpacing/>
+        <w:jc w:val="both"/>
+        <w:rPr>
+          <w:rFonts w:ascii="Times New Roman" w:hAnsi="Times New Roman"/>
+          <w:sz w:val="20"/>
+          <w:szCs w:val="20"/>
+          <w:lang w:val="en-US"/>
+        </w:rPr>
+      </w:pPr>
+      <w:r>
+        <w:rPr>
+          <w:rFonts w:ascii="Times New Roman" w:hAnsi="Times New Roman"/>
+          <w:sz w:val="20"/>
+          <w:szCs w:val="20"/>
+          <w:lang w:val="en-US"/>
+        </w:rPr>
+        <w:t>Loy, T.</w:t>
+      </w:r>
+      <w:r>
+        <w:rPr>
+          <w:rFonts w:ascii="Times New Roman" w:hAnsi="Times New Roman"/>
+          <w:sz w:val="20"/>
+          <w:szCs w:val="20"/>
+          <w:lang w:val="en-US"/>
+        </w:rPr>
+        <w:t>,</w:t>
+      </w:r>
+      <w:r>
+        <w:rPr>
+          <w:rFonts w:ascii="Times New Roman" w:hAnsi="Times New Roman"/>
+          <w:sz w:val="20"/>
+          <w:szCs w:val="20"/>
+          <w:lang w:val="en-US"/>
+        </w:rPr>
+        <w:t xml:space="preserve"> 1993. Prehistoric organic residue analysis: the future meets the past. In M. Spriggs, D. Yen, W. Ambrose, R. Jones and A. Andrews (eds) </w:t>
+      </w:r>
+      <w:r>
+        <w:rPr>
+          <w:rFonts w:ascii="Times New Roman" w:hAnsi="Times New Roman"/>
+          <w:i/>
+          <w:sz w:val="20"/>
+          <w:szCs w:val="20"/>
+          <w:lang w:val="en-US"/>
+        </w:rPr>
+        <w:t>A Community of Culture</w:t>
+      </w:r>
+      <w:r>
+        <w:rPr>
+          <w:rFonts w:ascii="Times New Roman" w:hAnsi="Times New Roman"/>
+          <w:sz w:val="20"/>
+          <w:szCs w:val="20"/>
+          <w:lang w:val="en-US"/>
+        </w:rPr>
+        <w:t>, pp. 56–72.</w:t>
+      </w:r>
+      <w:r>
+        <w:rPr>
+          <w:rFonts w:ascii="Times New Roman" w:hAnsi="Times New Roman"/>
+          <w:sz w:val="20"/>
+          <w:szCs w:val="20"/>
+          <w:lang w:val="en-US"/>
+        </w:rPr>
+        <w:t xml:space="preserve"> Canberra:</w:t>
+      </w:r>
+      <w:r>
+        <w:rPr>
+          <w:rFonts w:ascii="Times New Roman" w:hAnsi="Times New Roman"/>
+          <w:sz w:val="20"/>
+          <w:szCs w:val="20"/>
+          <w:lang w:val="en-US"/>
+        </w:rPr>
+        <w:t xml:space="preserve"> RSP and AS, ANU. </w:t>
       </w:r>
     </w:p>
     <w:p>
@@ -13109,84 +13119,6 @@
           <w:lang w:val="en-US"/>
         </w:rPr>
         <w:lastRenderedPageBreak/>
-        <w:t>Loy, T.</w:t>
-      </w:r>
-      <w:r>
-        <w:rPr>
-          <w:rFonts w:ascii="Times New Roman" w:hAnsi="Times New Roman"/>
-          <w:sz w:val="20"/>
-          <w:szCs w:val="20"/>
-          <w:lang w:val="en-US"/>
-        </w:rPr>
-        <w:t>,</w:t>
-      </w:r>
-      <w:r>
-        <w:rPr>
-          <w:rFonts w:ascii="Times New Roman" w:hAnsi="Times New Roman"/>
-          <w:sz w:val="20"/>
-          <w:szCs w:val="20"/>
-          <w:lang w:val="en-US"/>
-        </w:rPr>
-        <w:t xml:space="preserve"> 1993. Prehistoric organic residue analysis: the future meets the past. In M. Spriggs, D. Yen, W. Ambrose, R. Jones and A. Andrews (eds) </w:t>
-      </w:r>
-      <w:r>
-        <w:rPr>
-          <w:rFonts w:ascii="Times New Roman" w:hAnsi="Times New Roman"/>
-          <w:i/>
-          <w:sz w:val="20"/>
-          <w:szCs w:val="20"/>
-          <w:lang w:val="en-US"/>
-        </w:rPr>
-        <w:t>A Community of Culture</w:t>
-      </w:r>
-      <w:r>
-        <w:rPr>
-          <w:rFonts w:ascii="Times New Roman" w:hAnsi="Times New Roman"/>
-          <w:sz w:val="20"/>
-          <w:szCs w:val="20"/>
-          <w:lang w:val="en-US"/>
-        </w:rPr>
-        <w:t>, pp. 56–72.</w:t>
-      </w:r>
-      <w:r>
-        <w:rPr>
-          <w:rFonts w:ascii="Times New Roman" w:hAnsi="Times New Roman"/>
-          <w:sz w:val="20"/>
-          <w:szCs w:val="20"/>
-          <w:lang w:val="en-US"/>
-        </w:rPr>
-        <w:t xml:space="preserve"> Canberra:</w:t>
-      </w:r>
-      <w:r>
-        <w:rPr>
-          <w:rFonts w:ascii="Times New Roman" w:hAnsi="Times New Roman"/>
-          <w:sz w:val="20"/>
-          <w:szCs w:val="20"/>
-          <w:lang w:val="en-US"/>
-        </w:rPr>
-        <w:t xml:space="preserve"> RSP and AS, ANU. </w:t>
-      </w:r>
-    </w:p>
-    <w:p>
-      <w:pPr>
-        <w:spacing w:before="100" w:beforeAutospacing="1" w:after="100" w:afterAutospacing="1"/>
-        <w:ind w:left="720" w:hanging="720"/>
-        <w:contextualSpacing/>
-        <w:jc w:val="both"/>
-        <w:rPr>
-          <w:rFonts w:ascii="Times New Roman" w:hAnsi="Times New Roman"/>
-          <w:sz w:val="20"/>
-          <w:szCs w:val="20"/>
-          <w:lang w:val="en-US"/>
-        </w:rPr>
-      </w:pPr>
-      <w:r>
-        <w:rPr>
-          <w:rFonts w:ascii="Times New Roman" w:hAnsi="Times New Roman"/>
-          <w:sz w:val="20"/>
-          <w:szCs w:val="20"/>
-          <w:lang w:val="en-US"/>
-        </w:rPr>
         <w:t>Loy, T., Spriggs</w:t>
       </w:r>
       <w:r>
@@ -14072,7 +14004,25 @@
           <w:szCs w:val="20"/>
           <w:lang w:val="en-US"/>
         </w:rPr>
-        <w:t xml:space="preserve"> 1976 Australian Aboriginal Stone Implements. Australian Museum, Sydney. [Second Edition].</w:t>
+        <w:t xml:space="preserve"> 1976</w:t>
+      </w:r>
+      <w:r>
+        <w:rPr>
+          <w:rFonts w:ascii="Times New Roman" w:hAnsi="Times New Roman"/>
+          <w:sz w:val="20"/>
+          <w:szCs w:val="20"/>
+          <w:lang w:val="en-US"/>
+        </w:rPr>
+        <w:t>.</w:t>
+      </w:r>
+      <w:r>
+        <w:rPr>
+          <w:rFonts w:ascii="Times New Roman" w:hAnsi="Times New Roman"/>
+          <w:sz w:val="20"/>
+          <w:szCs w:val="20"/>
+          <w:lang w:val="en-US"/>
+        </w:rPr>
+        <w:t xml:space="preserve"> Australian Aboriginal Stone Implements. Australian Museum, Sydney. [Second Edition].</w:t>
       </w:r>
     </w:p>
     <w:p>
@@ -14276,6 +14226,123 @@
           <w:szCs w:val="20"/>
         </w:rPr>
         <w:t xml:space="preserve">81, 877–885. </w:t>
+      </w:r>
+    </w:p>
+    <w:p>
+      <w:pPr>
+        <w:spacing w:before="100" w:beforeAutospacing="1" w:after="100" w:afterAutospacing="1"/>
+        <w:ind w:left="720" w:hanging="720"/>
+        <w:contextualSpacing/>
+        <w:jc w:val="both"/>
+        <w:rPr>
+          <w:rFonts w:ascii="Times New Roman" w:hAnsi="Times New Roman"/>
+          <w:sz w:val="20"/>
+          <w:szCs w:val="20"/>
+        </w:rPr>
+      </w:pPr>
+      <w:r>
+        <w:rPr>
+          <w:rFonts w:ascii="Times New Roman" w:hAnsi="Times New Roman"/>
+          <w:sz w:val="20"/>
+          <w:szCs w:val="20"/>
+        </w:rPr>
+        <w:t>M</w:t>
+      </w:r>
+      <w:r>
+        <w:rPr>
+          <w:rFonts w:ascii="Times New Roman" w:hAnsi="Times New Roman"/>
+          <w:sz w:val="20"/>
+          <w:szCs w:val="20"/>
+        </w:rPr>
+        <w:t>c</w:t>
+      </w:r>
+      <w:r>
+        <w:rPr>
+          <w:rFonts w:ascii="Times New Roman" w:hAnsi="Times New Roman"/>
+          <w:sz w:val="20"/>
+          <w:szCs w:val="20"/>
+        </w:rPr>
+        <w:t>D</w:t>
+      </w:r>
+      <w:r>
+        <w:rPr>
+          <w:rFonts w:ascii="Times New Roman" w:hAnsi="Times New Roman"/>
+          <w:sz w:val="20"/>
+          <w:szCs w:val="20"/>
+        </w:rPr>
+        <w:t>onald</w:t>
+      </w:r>
+      <w:r>
+        <w:rPr>
+          <w:rFonts w:ascii="Times New Roman" w:hAnsi="Times New Roman"/>
+          <w:sz w:val="20"/>
+          <w:szCs w:val="20"/>
+        </w:rPr>
+        <w:t xml:space="preserve">, J., </w:t>
+      </w:r>
+      <w:r>
+        <w:rPr>
+          <w:rFonts w:ascii="Times New Roman" w:hAnsi="Times New Roman"/>
+          <w:sz w:val="20"/>
+          <w:szCs w:val="20"/>
+        </w:rPr>
+        <w:t xml:space="preserve">W. </w:t>
+      </w:r>
+      <w:r>
+        <w:rPr>
+          <w:rFonts w:ascii="Times New Roman" w:hAnsi="Times New Roman"/>
+          <w:sz w:val="20"/>
+          <w:szCs w:val="20"/>
+        </w:rPr>
+        <w:t>R</w:t>
+      </w:r>
+      <w:r>
+        <w:rPr>
+          <w:rFonts w:ascii="Times New Roman" w:hAnsi="Times New Roman"/>
+          <w:sz w:val="20"/>
+          <w:szCs w:val="20"/>
+        </w:rPr>
+        <w:t>eynen</w:t>
+      </w:r>
+      <w:r>
+        <w:rPr>
+          <w:rFonts w:ascii="Times New Roman" w:hAnsi="Times New Roman"/>
+          <w:sz w:val="20"/>
+          <w:szCs w:val="20"/>
+        </w:rPr>
+        <w:t xml:space="preserve">, and </w:t>
+      </w:r>
+      <w:r>
+        <w:rPr>
+          <w:rFonts w:ascii="Times New Roman" w:hAnsi="Times New Roman"/>
+          <w:sz w:val="20"/>
+          <w:szCs w:val="20"/>
+        </w:rPr>
+        <w:t xml:space="preserve">R. </w:t>
+      </w:r>
+      <w:r>
+        <w:rPr>
+          <w:rFonts w:ascii="Times New Roman" w:hAnsi="Times New Roman"/>
+          <w:sz w:val="20"/>
+          <w:szCs w:val="20"/>
+        </w:rPr>
+        <w:t>F</w:t>
+      </w:r>
+      <w:r>
+        <w:rPr>
+          <w:rFonts w:ascii="Times New Roman" w:hAnsi="Times New Roman"/>
+          <w:sz w:val="20"/>
+          <w:szCs w:val="20"/>
+        </w:rPr>
+        <w:t>ullagar. 2018.</w:t>
+      </w:r>
+      <w:r>
+        <w:rPr>
+          <w:rFonts w:ascii="Times New Roman" w:hAnsi="Times New Roman"/>
+          <w:sz w:val="20"/>
+          <w:szCs w:val="20"/>
+        </w:rPr>
+        <w:t xml:space="preserve"> Testing predictions for symmetry, variability and chronology of backed artefact production in Australia's Western Desert. Archaeology in Oceania.</w:t>
       </w:r>
     </w:p>
     <w:p>
@@ -15090,16 +15157,7 @@
           <w:sz w:val="20"/>
           <w:szCs w:val="20"/>
         </w:rPr>
-        <w:t xml:space="preserve">Robertson, G. 2009. Aboriginal craft and subsistence activities at Native Well I and Native Well II, Central Western Highlands, Queensland: results of a residue and use-wear analysis of backed </w:t>
-      </w:r>
-      <w:r>
-        <w:rPr>
-          <w:rFonts w:ascii="Times New Roman" w:hAnsi="Times New Roman"/>
-          <w:sz w:val="20"/>
-          <w:szCs w:val="20"/>
-        </w:rPr>
-        <w:lastRenderedPageBreak/>
-        <w:t>artefacts. </w:t>
+        <w:t>Robertson, G. 2009. Aboriginal craft and subsistence activities at Native Well I and Native Well II, Central Western Highlands, Queensland: results of a residue and use-wear analysis of backed artefacts. </w:t>
       </w:r>
       <w:r>
         <w:rPr>
@@ -15553,9 +15611,49 @@
           <w:szCs w:val="20"/>
           <w:lang w:val="en-US"/>
         </w:rPr>
-        <w:t xml:space="preserve">Archaeology </w:t>
-      </w:r>
-      <w:proofErr w:type="gramStart"/>
+        <w:t>Archaeology From Australia</w:t>
+      </w:r>
+      <w:r>
+        <w:rPr>
+          <w:rFonts w:ascii="Times New Roman" w:hAnsi="Times New Roman"/>
+          <w:sz w:val="20"/>
+          <w:szCs w:val="20"/>
+          <w:lang w:val="en-US"/>
+        </w:rPr>
+        <w:t>, pp. 168–186. Melbourne:</w:t>
+      </w:r>
+      <w:r>
+        <w:rPr>
+          <w:rFonts w:ascii="Times New Roman" w:hAnsi="Times New Roman"/>
+          <w:sz w:val="20"/>
+          <w:szCs w:val="20"/>
+          <w:lang w:val="en-US"/>
+        </w:rPr>
+        <w:t xml:space="preserve"> Australian Scholarly Publishing.</w:t>
+      </w:r>
+    </w:p>
+    <w:p>
+      <w:pPr>
+        <w:spacing w:before="100" w:beforeAutospacing="1" w:after="100" w:afterAutospacing="1"/>
+        <w:ind w:left="720" w:hanging="720"/>
+        <w:contextualSpacing/>
+        <w:jc w:val="both"/>
+        <w:rPr>
+          <w:rFonts w:ascii="Times New Roman" w:hAnsi="Times New Roman"/>
+          <w:iCs/>
+          <w:sz w:val="20"/>
+          <w:szCs w:val="20"/>
+        </w:rPr>
+      </w:pPr>
+      <w:r>
+        <w:rPr>
+          <w:rFonts w:ascii="Times New Roman" w:hAnsi="Times New Roman"/>
+          <w:iCs/>
+          <w:sz w:val="20"/>
+          <w:szCs w:val="20"/>
+        </w:rPr>
+        <w:t xml:space="preserve">Smith, M.A., E.H. Hayes and B. Stephenson 2015. Mapping a millstone: the dynamics of use-wear and residues on a Central Australian seed-grinding implement. </w:t>
+      </w:r>
       <w:r>
         <w:rPr>
           <w:rFonts w:ascii="Times New Roman" w:hAnsi="Times New Roman"/>
@@ -15563,70 +15661,6 @@
           <w:iCs/>
           <w:sz w:val="20"/>
           <w:szCs w:val="20"/>
-          <w:lang w:val="en-US"/>
-        </w:rPr>
-        <w:t>From</w:t>
-      </w:r>
-      <w:proofErr w:type="gramEnd"/>
-      <w:r>
-        <w:rPr>
-          <w:rFonts w:ascii="Times New Roman" w:hAnsi="Times New Roman"/>
-          <w:i/>
-          <w:iCs/>
-          <w:sz w:val="20"/>
-          <w:szCs w:val="20"/>
-          <w:lang w:val="en-US"/>
-        </w:rPr>
-        <w:t xml:space="preserve"> Australia</w:t>
-      </w:r>
-      <w:r>
-        <w:rPr>
-          <w:rFonts w:ascii="Times New Roman" w:hAnsi="Times New Roman"/>
-          <w:sz w:val="20"/>
-          <w:szCs w:val="20"/>
-          <w:lang w:val="en-US"/>
-        </w:rPr>
-        <w:t>, pp. 168–186. Melbourne:</w:t>
-      </w:r>
-      <w:r>
-        <w:rPr>
-          <w:rFonts w:ascii="Times New Roman" w:hAnsi="Times New Roman"/>
-          <w:sz w:val="20"/>
-          <w:szCs w:val="20"/>
-          <w:lang w:val="en-US"/>
-        </w:rPr>
-        <w:t xml:space="preserve"> Australian Scholarly Publishing.</w:t>
-      </w:r>
-    </w:p>
-    <w:p>
-      <w:pPr>
-        <w:spacing w:before="100" w:beforeAutospacing="1" w:after="100" w:afterAutospacing="1"/>
-        <w:ind w:left="720" w:hanging="720"/>
-        <w:contextualSpacing/>
-        <w:jc w:val="both"/>
-        <w:rPr>
-          <w:rFonts w:ascii="Times New Roman" w:hAnsi="Times New Roman"/>
-          <w:iCs/>
-          <w:sz w:val="20"/>
-          <w:szCs w:val="20"/>
-        </w:rPr>
-      </w:pPr>
-      <w:r>
-        <w:rPr>
-          <w:rFonts w:ascii="Times New Roman" w:hAnsi="Times New Roman"/>
-          <w:iCs/>
-          <w:sz w:val="20"/>
-          <w:szCs w:val="20"/>
-        </w:rPr>
-        <w:t xml:space="preserve">Smith, M.A., E.H. Hayes and B. Stephenson 2015. Mapping a millstone: the dynamics of use-wear and residues on a Central Australian seed-grinding implement. </w:t>
-      </w:r>
-      <w:r>
-        <w:rPr>
-          <w:rFonts w:ascii="Times New Roman" w:hAnsi="Times New Roman"/>
-          <w:i/>
-          <w:iCs/>
-          <w:sz w:val="20"/>
-          <w:szCs w:val="20"/>
         </w:rPr>
         <w:t>Australian Archaeology</w:t>
       </w:r>
@@ -15678,27 +15712,7 @@
           <w:sz w:val="20"/>
           <w:szCs w:val="20"/>
         </w:rPr>
-        <w:t xml:space="preserve"> P. Schell, </w:t>
-      </w:r>
-      <w:proofErr w:type="gramStart"/>
-      <w:r>
-        <w:rPr>
-          <w:rFonts w:ascii="Times New Roman" w:hAnsi="Times New Roman"/>
-          <w:iCs/>
-          <w:sz w:val="20"/>
-          <w:szCs w:val="20"/>
-        </w:rPr>
-        <w:t>M.Goulding</w:t>
-      </w:r>
-      <w:proofErr w:type="gramEnd"/>
-      <w:r>
-        <w:rPr>
-          <w:rFonts w:ascii="Times New Roman" w:hAnsi="Times New Roman"/>
-          <w:iCs/>
-          <w:sz w:val="20"/>
-          <w:szCs w:val="20"/>
-        </w:rPr>
-        <w:t>. (Under review) An unusual ground stone artefact from Bannockburn, near Geelong in southwestern Victoria. Australian Archaeology (Submitted February, 2018).</w:t>
+        <w:t xml:space="preserve"> P. Schell, M.Goulding. (Under review) An unusual ground stone artefact from Bannockburn, near Geelong in southwestern Victoria. Australian Archaeology (Submitted February, 2018).</w:t>
       </w:r>
     </w:p>
     <w:p>
@@ -16497,25 +16511,7 @@
           <w:sz w:val="20"/>
           <w:szCs w:val="20"/>
         </w:rPr>
-        <w:t xml:space="preserve">Walshe, K. 2008. Investigator Group Expedition 2006: Two Stone Implements </w:t>
-      </w:r>
-      <w:proofErr w:type="gramStart"/>
-      <w:r>
-        <w:rPr>
-          <w:rFonts w:ascii="Times New Roman" w:hAnsi="Times New Roman"/>
-          <w:sz w:val="20"/>
-          <w:szCs w:val="20"/>
-        </w:rPr>
-        <w:t>From</w:t>
-      </w:r>
-      <w:proofErr w:type="gramEnd"/>
-      <w:r>
-        <w:rPr>
-          <w:rFonts w:ascii="Times New Roman" w:hAnsi="Times New Roman"/>
-          <w:sz w:val="20"/>
-          <w:szCs w:val="20"/>
-        </w:rPr>
-        <w:t xml:space="preserve"> Flinders Island, South Australia. </w:t>
+        <w:t>Walshe, K. 2008. Investigator Group Expedition 2006: Two Stone Implements From Flinders Island, South Australia. </w:t>
       </w:r>
       <w:r>
         <w:rPr>
@@ -16664,7 +16660,6 @@
           <w:sz w:val="20"/>
           <w:szCs w:val="20"/>
         </w:rPr>
-        <w:lastRenderedPageBreak/>
         <w:t xml:space="preserve">Weston, E., K. Szabó, and N. Stern 2015. Pleistocene shell tools from Lake Mungo lunette, Australia: Identification and interpretation drawing on experimental archaeology.  </w:t>
       </w:r>
       <w:r>
@@ -17575,7 +17570,23 @@
           <w:sz w:val="20"/>
           <w:szCs w:val="20"/>
         </w:rPr>
-        <w:t xml:space="preserve">Berehowyj, L. 2012 An Even Closer Look: Evaluating the Potential of Use-Wear for the Identification of Tuber Processing in Australia. </w:t>
+        <w:t>Berehowyj, L. 2012</w:t>
+      </w:r>
+      <w:r>
+        <w:rPr>
+          <w:rFonts w:ascii="Times New Roman" w:hAnsi="Times New Roman"/>
+          <w:sz w:val="20"/>
+          <w:szCs w:val="20"/>
+        </w:rPr>
+        <w:t>.</w:t>
+      </w:r>
+      <w:r>
+        <w:rPr>
+          <w:rFonts w:ascii="Times New Roman" w:hAnsi="Times New Roman"/>
+          <w:sz w:val="20"/>
+          <w:szCs w:val="20"/>
+        </w:rPr>
+        <w:t xml:space="preserve"> An Even Closer Look: Evaluating the Potential of Use-Wear for the Identification of Tuber Processing in Australia. </w:t>
       </w:r>
       <w:r>
         <w:rPr>
@@ -18016,7 +18027,6 @@
           <w:szCs w:val="20"/>
           <w:lang w:val="en-US"/>
         </w:rPr>
-        <w:lastRenderedPageBreak/>
         <w:t>Cosgrove, R.F. 1978. 'String and sealing wax': a study of the north Queensland spearthrower. Graduate Diploma of Material Culture Dissertation thesis, James Cook University.</w:t>
       </w:r>
     </w:p>
@@ -19435,28 +19445,44 @@
           <w:szCs w:val="20"/>
           <w:lang w:val="en-US"/>
         </w:rPr>
-        <w:lastRenderedPageBreak/>
-        <w:t xml:space="preserve">Sanders, B. 1975. Scrapers from Ingaladdi. Unpublished </w:t>
-      </w:r>
-      <w:proofErr w:type="gramStart"/>
-      <w:r>
-        <w:rPr>
-          <w:rFonts w:ascii="Times New Roman" w:hAnsi="Times New Roman"/>
-          <w:sz w:val="20"/>
-          <w:szCs w:val="20"/>
-          <w:lang w:val="en-US"/>
-        </w:rPr>
-        <w:t>Masters(</w:t>
-      </w:r>
-      <w:proofErr w:type="gramEnd"/>
-      <w:r>
-        <w:rPr>
-          <w:rFonts w:ascii="Times New Roman" w:hAnsi="Times New Roman"/>
-          <w:sz w:val="20"/>
-          <w:szCs w:val="20"/>
-          <w:lang w:val="en-US"/>
-        </w:rPr>
-        <w:t xml:space="preserve">Qual) thesis, Australian National University. </w:t>
+        <w:t xml:space="preserve">Sanders, B. 1975. Scrapers from Ingaladdi. Unpublished Masters(Qual) thesis, Australian National University. </w:t>
+      </w:r>
+    </w:p>
+    <w:p>
+      <w:pPr>
+        <w:ind w:left="283" w:hanging="283"/>
+        <w:jc w:val="both"/>
+        <w:rPr>
+          <w:rFonts w:ascii="Times New Roman" w:hAnsi="Times New Roman"/>
+          <w:sz w:val="20"/>
+          <w:szCs w:val="20"/>
+          <w:lang w:val="en-US"/>
+        </w:rPr>
+      </w:pPr>
+      <w:r>
+        <w:rPr>
+          <w:rFonts w:ascii="Times New Roman" w:hAnsi="Times New Roman"/>
+          <w:sz w:val="20"/>
+          <w:szCs w:val="20"/>
+        </w:rPr>
+        <w:t xml:space="preserve">Sührcke, N., 2018. </w:t>
+      </w:r>
+      <w:r>
+        <w:rPr>
+          <w:rFonts w:ascii="Times New Roman" w:hAnsi="Times New Roman"/>
+          <w:sz w:val="20"/>
+          <w:szCs w:val="20"/>
+          <w:lang w:val="en-US"/>
+        </w:rPr>
+        <w:t xml:space="preserve">A Trial of Quantitative Use-wear Analysis on Grinding Stones from the Little Sandy Desert. </w:t>
+      </w:r>
+      <w:r>
+        <w:rPr>
+          <w:rFonts w:ascii="Times New Roman" w:hAnsi="Times New Roman"/>
+          <w:sz w:val="20"/>
+          <w:szCs w:val="20"/>
+        </w:rPr>
+        <w:t>Unpublished Honours thesis, University of Western Australia.</w:t>
       </w:r>
     </w:p>
     <w:p>
@@ -19504,27 +19530,7 @@
           <w:sz w:val="20"/>
           <w:szCs w:val="20"/>
         </w:rPr>
-        <w:t>Starch trek, the search for residue: an examination of the relationship between technological change and resource exploitation at Platypus Rockshelter (</w:t>
-      </w:r>
-      <w:proofErr w:type="gramStart"/>
-      <w:r>
-        <w:rPr>
-          <w:rFonts w:ascii="Times New Roman" w:hAnsi="Times New Roman"/>
-          <w:iCs/>
-          <w:sz w:val="20"/>
-          <w:szCs w:val="20"/>
-        </w:rPr>
-        <w:t>KB:A</w:t>
-      </w:r>
-      <w:proofErr w:type="gramEnd"/>
-      <w:r>
-        <w:rPr>
-          <w:rFonts w:ascii="Times New Roman" w:hAnsi="Times New Roman"/>
-          <w:iCs/>
-          <w:sz w:val="20"/>
-          <w:szCs w:val="20"/>
-        </w:rPr>
-        <w:t>70), southeast Queensland.</w:t>
+        <w:t>Starch trek, the search for residue: an examination of the relationship between technological change and resource exploitation at Platypus Rockshelter (KB:A70), southeast Queensland.</w:t>
       </w:r>
       <w:r>
         <w:rPr>
@@ -19581,36 +19587,16 @@
           <w:szCs w:val="20"/>
           <w:lang w:val="en-US"/>
         </w:rPr>
-        <w:t xml:space="preserve">Unpublished Honours </w:t>
-      </w:r>
-      <w:proofErr w:type="gramStart"/>
-      <w:r>
-        <w:rPr>
-          <w:rFonts w:ascii="Times New Roman" w:hAnsi="Times New Roman"/>
-          <w:sz w:val="20"/>
-          <w:szCs w:val="20"/>
-          <w:lang w:val="en-US"/>
-        </w:rPr>
-        <w:t>thesis,</w:t>
-      </w:r>
-      <w:r>
-        <w:rPr>
-          <w:rFonts w:ascii="Times New Roman" w:hAnsi="Times New Roman"/>
-          <w:sz w:val="20"/>
-          <w:szCs w:val="20"/>
-          <w:lang w:val="en-US"/>
-        </w:rPr>
-        <w:t>University</w:t>
-      </w:r>
-      <w:proofErr w:type="gramEnd"/>
-      <w:r>
-        <w:rPr>
-          <w:rFonts w:ascii="Times New Roman" w:hAnsi="Times New Roman"/>
-          <w:sz w:val="20"/>
-          <w:szCs w:val="20"/>
-          <w:lang w:val="en-US"/>
-        </w:rPr>
-        <w:t xml:space="preserve"> of Queensland. </w:t>
+        <w:t>Unpublished Honours thesis,</w:t>
+      </w:r>
+      <w:r>
+        <w:rPr>
+          <w:rFonts w:ascii="Times New Roman" w:hAnsi="Times New Roman"/>
+          <w:sz w:val="20"/>
+          <w:szCs w:val="20"/>
+          <w:lang w:val="en-US"/>
+        </w:rPr>
+        <w:t xml:space="preserve">University of Queensland. </w:t>
       </w:r>
     </w:p>
     <w:p>
@@ -20907,7 +20893,6 @@
           <w:sz w:val="20"/>
           <w:szCs w:val="20"/>
         </w:rPr>
-        <w:lastRenderedPageBreak/>
         <w:t xml:space="preserve">Fullagar, R. 1987. Artefacts from the Jinchilla Burial, Dubbo, Western New South Wales. </w:t>
       </w:r>
       <w:r>
@@ -21478,7 +21463,25 @@
           <w:szCs w:val="20"/>
           <w:lang w:val="en-US"/>
         </w:rPr>
-        <w:t>Fullagar, R. 1992 Functional analysis: achievements and potential in the analysis of Hunter Valley stone assemblages. Unpublished report prepared for Neville Baker, NSW National Parks and Wildlife Service.</w:t>
+        <w:t>Fullagar, R. 1992</w:t>
+      </w:r>
+      <w:r>
+        <w:rPr>
+          <w:rFonts w:ascii="Times New Roman" w:hAnsi="Times New Roman"/>
+          <w:sz w:val="20"/>
+          <w:szCs w:val="20"/>
+          <w:lang w:val="en-US"/>
+        </w:rPr>
+        <w:t>.</w:t>
+      </w:r>
+      <w:r>
+        <w:rPr>
+          <w:rFonts w:ascii="Times New Roman" w:hAnsi="Times New Roman"/>
+          <w:sz w:val="20"/>
+          <w:szCs w:val="20"/>
+          <w:lang w:val="en-US"/>
+        </w:rPr>
+        <w:t xml:space="preserve"> Functional analysis: achievements and potential in the analysis of Hunter Valley stone assemblages. Unpublished report prepared for Neville Baker, NSW National Parks and Wildlife Service.</w:t>
       </w:r>
     </w:p>
     <w:p>
@@ -21705,7 +21708,7 @@
           <w:sz w:val="20"/>
           <w:szCs w:val="20"/>
         </w:rPr>
-        <w:t>Fullagar, R. 1996. Mirriuwong/Gajerrong Archaeology report for a native title claim. Unpublished report for the Aboriginal Legal Service, Perth.</w:t>
+        <w:t>Fullagar, R., 1992. Use–wear and residue analysis of stone artefacts from Misisil Cave, West New Britain Province, Papua New Guinea. Unpublished Report for Jim Specht, Australian Museum Sydney.</w:t>
       </w:r>
     </w:p>
     <w:p>
@@ -21736,26 +21739,15 @@
           <w:rFonts w:ascii="Times New Roman" w:hAnsi="Times New Roman"/>
           <w:sz w:val="20"/>
           <w:szCs w:val="20"/>
-          <w:lang w:val="en-US"/>
-        </w:rPr>
-      </w:pPr>
-      <w:r>
-        <w:rPr>
-          <w:rFonts w:ascii="Times New Roman" w:hAnsi="Times New Roman"/>
-          <w:sz w:val="20"/>
-          <w:szCs w:val="20"/>
-          <w:lang w:val="en-US"/>
-        </w:rPr>
-        <w:t xml:space="preserve">Fullagar, R. 1999. Better Backing: Artefacts from Vanderlin Island. Unpublished report </w:t>
-      </w:r>
-      <w:r>
-        <w:rPr>
-          <w:rFonts w:ascii="Times New Roman" w:hAnsi="Times New Roman"/>
-          <w:sz w:val="20"/>
-          <w:szCs w:val="20"/>
-          <w:lang w:val="en-US"/>
-        </w:rPr>
-        <w:t>for the Australian National University.</w:t>
+        </w:rPr>
+      </w:pPr>
+      <w:r>
+        <w:rPr>
+          <w:rFonts w:ascii="Times New Roman" w:hAnsi="Times New Roman"/>
+          <w:sz w:val="20"/>
+          <w:szCs w:val="20"/>
+        </w:rPr>
+        <w:t>Fullagar, R. 1996. Mirriuwong/Gajerrong Archaeology report for a native title claim. Unpublished report for the Aboriginal Legal Service, Perth.</w:t>
       </w:r>
     </w:p>
     <w:p>
@@ -21786,31 +21778,26 @@
           <w:rFonts w:ascii="Times New Roman" w:hAnsi="Times New Roman"/>
           <w:sz w:val="20"/>
           <w:szCs w:val="20"/>
-        </w:rPr>
-      </w:pPr>
-      <w:r>
-        <w:rPr>
-          <w:rFonts w:ascii="Times New Roman" w:hAnsi="Times New Roman"/>
-          <w:sz w:val="20"/>
-          <w:szCs w:val="20"/>
-        </w:rPr>
-        <w:t>Fullagar, R. 1999. Report on Aborigin</w:t>
-      </w:r>
-      <w:r>
-        <w:rPr>
-          <w:rFonts w:ascii="Times New Roman" w:hAnsi="Times New Roman"/>
-          <w:sz w:val="20"/>
-          <w:szCs w:val="20"/>
-        </w:rPr>
-        <w:t>a</w:t>
-      </w:r>
-      <w:r>
-        <w:rPr>
-          <w:rFonts w:ascii="Times New Roman" w:hAnsi="Times New Roman"/>
-          <w:sz w:val="20"/>
-          <w:szCs w:val="20"/>
-        </w:rPr>
-        <w:t>l Axe from Shelter 5. Unpublished report for Gordon Grimwade and Associates.</w:t>
+          <w:lang w:val="en-US"/>
+        </w:rPr>
+      </w:pPr>
+      <w:r>
+        <w:rPr>
+          <w:rFonts w:ascii="Times New Roman" w:hAnsi="Times New Roman"/>
+          <w:sz w:val="20"/>
+          <w:szCs w:val="20"/>
+          <w:lang w:val="en-US"/>
+        </w:rPr>
+        <w:t xml:space="preserve">Fullagar, R. 1999. Better Backing: Artefacts from Vanderlin Island. Unpublished report </w:t>
+      </w:r>
+      <w:r>
+        <w:rPr>
+          <w:rFonts w:ascii="Times New Roman" w:hAnsi="Times New Roman"/>
+          <w:sz w:val="20"/>
+          <w:szCs w:val="20"/>
+          <w:lang w:val="en-US"/>
+        </w:rPr>
+        <w:t>for the Australian National University.</w:t>
       </w:r>
     </w:p>
     <w:p>
@@ -21841,35 +21828,31 @@
           <w:rFonts w:ascii="Times New Roman" w:hAnsi="Times New Roman"/>
           <w:sz w:val="20"/>
           <w:szCs w:val="20"/>
-          <w:lang w:val="en-US"/>
-        </w:rPr>
-      </w:pPr>
-      <w:r>
-        <w:rPr>
-          <w:rFonts w:ascii="Times New Roman" w:hAnsi="Times New Roman"/>
-          <w:sz w:val="20"/>
-          <w:szCs w:val="20"/>
-          <w:lang w:val="en-US"/>
-        </w:rPr>
-        <w:t xml:space="preserve">Fullagar, R. 2004. Eleven artefacts from open sites. </w:t>
-      </w:r>
-      <w:r>
-        <w:rPr>
-          <w:rFonts w:ascii="Times New Roman" w:hAnsi="Times New Roman"/>
-          <w:sz w:val="20"/>
-          <w:szCs w:val="20"/>
-          <w:lang w:val="en-US"/>
-        </w:rPr>
-        <w:t xml:space="preserve">Unpublished Report for </w:t>
-      </w:r>
-      <w:r>
-        <w:rPr>
-          <w:rFonts w:ascii="Times New Roman" w:hAnsi="Times New Roman"/>
-          <w:sz w:val="20"/>
-          <w:szCs w:val="20"/>
-          <w:lang w:val="en-US"/>
-        </w:rPr>
-        <w:t>Department of Main Roads, Queensland.</w:t>
+        </w:rPr>
+      </w:pPr>
+      <w:r>
+        <w:rPr>
+          <w:rFonts w:ascii="Times New Roman" w:hAnsi="Times New Roman"/>
+          <w:sz w:val="20"/>
+          <w:szCs w:val="20"/>
+        </w:rPr>
+        <w:t>Fullagar, R. 1999. Report on Aborigin</w:t>
+      </w:r>
+      <w:r>
+        <w:rPr>
+          <w:rFonts w:ascii="Times New Roman" w:hAnsi="Times New Roman"/>
+          <w:sz w:val="20"/>
+          <w:szCs w:val="20"/>
+        </w:rPr>
+        <w:t>a</w:t>
+      </w:r>
+      <w:r>
+        <w:rPr>
+          <w:rFonts w:ascii="Times New Roman" w:hAnsi="Times New Roman"/>
+          <w:sz w:val="20"/>
+          <w:szCs w:val="20"/>
+        </w:rPr>
+        <w:t>l Axe from Shelter 5. Unpublished report for Gordon Grimwade and Associates.</w:t>
       </w:r>
     </w:p>
     <w:p>
@@ -21900,24 +21883,17 @@
           <w:rFonts w:ascii="Times New Roman" w:hAnsi="Times New Roman"/>
           <w:sz w:val="20"/>
           <w:szCs w:val="20"/>
-        </w:rPr>
-      </w:pPr>
-      <w:r>
-        <w:rPr>
-          <w:rFonts w:ascii="Times New Roman" w:hAnsi="Times New Roman"/>
-          <w:bCs/>
-          <w:sz w:val="20"/>
-          <w:szCs w:val="20"/>
-        </w:rPr>
-        <w:t>Fullagar</w:t>
-      </w:r>
-      <w:r>
-        <w:rPr>
-          <w:rFonts w:ascii="Times New Roman" w:hAnsi="Times New Roman"/>
-          <w:sz w:val="20"/>
-          <w:szCs w:val="20"/>
-        </w:rPr>
-        <w:t xml:space="preserve">, R. 2005. Mata menge stone artefacts. </w:t>
+          <w:lang w:val="en-US"/>
+        </w:rPr>
+      </w:pPr>
+      <w:r>
+        <w:rPr>
+          <w:rFonts w:ascii="Times New Roman" w:hAnsi="Times New Roman"/>
+          <w:sz w:val="20"/>
+          <w:szCs w:val="20"/>
+          <w:lang w:val="en-US"/>
+        </w:rPr>
+        <w:t xml:space="preserve">Fullagar, R. 2004. Eleven artefacts from open sites. </w:t>
       </w:r>
       <w:r>
         <w:rPr>
@@ -21933,8 +21909,9 @@
           <w:rFonts w:ascii="Times New Roman" w:hAnsi="Times New Roman"/>
           <w:sz w:val="20"/>
           <w:szCs w:val="20"/>
-        </w:rPr>
-        <w:t>Adam Brumm.</w:t>
+          <w:lang w:val="en-US"/>
+        </w:rPr>
+        <w:t>Department of Main Roads, Queensland.</w:t>
       </w:r>
     </w:p>
     <w:p>
@@ -21965,17 +21942,41 @@
           <w:rFonts w:ascii="Times New Roman" w:hAnsi="Times New Roman"/>
           <w:sz w:val="20"/>
           <w:szCs w:val="20"/>
-          <w:lang w:val="en-US"/>
-        </w:rPr>
-      </w:pPr>
-      <w:r>
-        <w:rPr>
-          <w:rFonts w:ascii="Times New Roman" w:hAnsi="Times New Roman"/>
-          <w:sz w:val="20"/>
-          <w:szCs w:val="20"/>
-          <w:lang w:val="en-US"/>
-        </w:rPr>
-        <w:t>Fullagar, R. 2007. Usewear and residues on grinding patches in the Woodstock–Abydos area, Pilbara, W.A. A report prepared for Australian Cultural Heritage Management Pty Ltd. (contracted by Fortescue Metals Group Pty Ltd.).</w:t>
+        </w:rPr>
+      </w:pPr>
+      <w:r>
+        <w:rPr>
+          <w:rFonts w:ascii="Times New Roman" w:hAnsi="Times New Roman"/>
+          <w:bCs/>
+          <w:sz w:val="20"/>
+          <w:szCs w:val="20"/>
+        </w:rPr>
+        <w:t>Fullagar</w:t>
+      </w:r>
+      <w:r>
+        <w:rPr>
+          <w:rFonts w:ascii="Times New Roman" w:hAnsi="Times New Roman"/>
+          <w:sz w:val="20"/>
+          <w:szCs w:val="20"/>
+        </w:rPr>
+        <w:t xml:space="preserve">, R. 2005. Mata menge stone artefacts. </w:t>
+      </w:r>
+      <w:r>
+        <w:rPr>
+          <w:rFonts w:ascii="Times New Roman" w:hAnsi="Times New Roman"/>
+          <w:sz w:val="20"/>
+          <w:szCs w:val="20"/>
+          <w:lang w:val="en-US"/>
+        </w:rPr>
+        <w:t xml:space="preserve">Unpublished Report for </w:t>
+      </w:r>
+      <w:r>
+        <w:rPr>
+          <w:rFonts w:ascii="Times New Roman" w:hAnsi="Times New Roman"/>
+          <w:sz w:val="20"/>
+          <w:szCs w:val="20"/>
+        </w:rPr>
+        <w:t>Adam Brumm.</w:t>
       </w:r>
     </w:p>
     <w:p>
@@ -22006,15 +22007,17 @@
           <w:rFonts w:ascii="Times New Roman" w:hAnsi="Times New Roman"/>
           <w:sz w:val="20"/>
           <w:szCs w:val="20"/>
-        </w:rPr>
-      </w:pPr>
-      <w:r>
-        <w:rPr>
-          <w:rFonts w:ascii="Times New Roman" w:hAnsi="Times New Roman"/>
-          <w:sz w:val="20"/>
-          <w:szCs w:val="20"/>
-        </w:rPr>
-        <w:t>Fullagar, R. 2009. Artefact Usewear: Loggers Shelter LS/L6/1 (Tool with resin haft, RF Spec. 114). Unpublished Report for Val Attenbrow, Australian Museum.</w:t>
+          <w:lang w:val="en-US"/>
+        </w:rPr>
+      </w:pPr>
+      <w:r>
+        <w:rPr>
+          <w:rFonts w:ascii="Times New Roman" w:hAnsi="Times New Roman"/>
+          <w:sz w:val="20"/>
+          <w:szCs w:val="20"/>
+          <w:lang w:val="en-US"/>
+        </w:rPr>
+        <w:t>Fullagar, R. 2007. Usewear and residues on grinding patches in the Woodstock–Abydos area, Pilbara, W.A. A report prepared for Australian Cultural Heritage Management Pty Ltd. (contracted by Fortescue Metals Group Pty Ltd.).</w:t>
       </w:r>
     </w:p>
     <w:p>
@@ -22045,17 +22048,15 @@
           <w:rFonts w:ascii="Times New Roman" w:hAnsi="Times New Roman"/>
           <w:sz w:val="20"/>
           <w:szCs w:val="20"/>
-          <w:lang w:val="en-US"/>
-        </w:rPr>
-      </w:pPr>
-      <w:r>
-        <w:rPr>
-          <w:rFonts w:ascii="Times New Roman" w:hAnsi="Times New Roman"/>
-          <w:sz w:val="20"/>
-          <w:szCs w:val="20"/>
-          <w:lang w:val="en-US"/>
-        </w:rPr>
-        <w:t xml:space="preserve">Fullagar, R. 2010. Usewear/residue study of grinding grooves at Site PN10, Hunter Valley, NSW. Draft Report prepared for RTCA. </w:t>
+        </w:rPr>
+      </w:pPr>
+      <w:r>
+        <w:rPr>
+          <w:rFonts w:ascii="Times New Roman" w:hAnsi="Times New Roman"/>
+          <w:sz w:val="20"/>
+          <w:szCs w:val="20"/>
+        </w:rPr>
+        <w:t>Fullagar, R. 2009. Artefact Usewear: Loggers Shelter LS/L6/1 (Tool with resin haft, RF Spec. 114). Unpublished Report for Val Attenbrow, Australian Museum.</w:t>
       </w:r>
     </w:p>
     <w:p>
@@ -22096,25 +22097,7 @@
           <w:szCs w:val="20"/>
           <w:lang w:val="en-US"/>
         </w:rPr>
-        <w:t xml:space="preserve">Fullagar, R. 2011. Usewear and residues on grinding stones from Cape Preston, Pilbara, WA. January. </w:t>
-      </w:r>
-      <w:r>
-        <w:rPr>
-          <w:rFonts w:ascii="Times New Roman" w:hAnsi="Times New Roman"/>
-          <w:sz w:val="20"/>
-          <w:szCs w:val="20"/>
-          <w:lang w:val="en-US"/>
-        </w:rPr>
-        <w:t xml:space="preserve">Unpublished Report for </w:t>
-      </w:r>
-      <w:r>
-        <w:rPr>
-          <w:rFonts w:ascii="Times New Roman" w:hAnsi="Times New Roman"/>
-          <w:sz w:val="20"/>
-          <w:szCs w:val="20"/>
-          <w:lang w:val="en-US"/>
-        </w:rPr>
-        <w:t xml:space="preserve">CITIC Pacific Mining Management Pty Ltd. </w:t>
+        <w:t xml:space="preserve">Fullagar, R. 2010. Usewear/residue study of grinding grooves at Site PN10, Hunter Valley, NSW. Draft Report prepared for RTCA. </w:t>
       </w:r>
     </w:p>
     <w:p>
@@ -22155,26 +22138,7 @@
           <w:szCs w:val="20"/>
           <w:lang w:val="en-US"/>
         </w:rPr>
-        <w:t xml:space="preserve">Fullagar, R. </w:t>
-      </w:r>
-      <w:r>
-        <w:rPr>
-          <w:rFonts w:ascii="Times New Roman" w:hAnsi="Times New Roman"/>
-          <w:bCs/>
-          <w:sz w:val="20"/>
-          <w:szCs w:val="20"/>
-          <w:lang w:val="en-US"/>
-        </w:rPr>
-        <w:t>2013. A Functional Study of Grinding Stones from South Flank, Pilbara, Western Australia</w:t>
-      </w:r>
-      <w:r>
-        <w:rPr>
-          <w:rFonts w:ascii="Times New Roman" w:hAnsi="Times New Roman"/>
-          <w:sz w:val="20"/>
-          <w:szCs w:val="20"/>
-          <w:lang w:val="en-US"/>
-        </w:rPr>
-        <w:t xml:space="preserve">. </w:t>
+        <w:t xml:space="preserve">Fullagar, R. 2011. Usewear and residues on grinding stones from Cape Preston, Pilbara, WA. January. </w:t>
       </w:r>
       <w:r>
         <w:rPr>
@@ -22192,7 +22156,7 @@
           <w:szCs w:val="20"/>
           <w:lang w:val="en-US"/>
         </w:rPr>
-        <w:t xml:space="preserve">BHP Billiton Iron Ore. </w:t>
+        <w:t xml:space="preserve">CITIC Pacific Mining Management Pty Ltd. </w:t>
       </w:r>
     </w:p>
     <w:p>
@@ -22233,7 +22197,7 @@
           <w:szCs w:val="20"/>
           <w:lang w:val="en-US"/>
         </w:rPr>
-        <w:t>Fullagar, R. and E. Hayes 2013. A Usewear and Residue Study of Stored Grinding Stones, Pilbara, Western Australia</w:t>
+        <w:t xml:space="preserve">Fullagar, R. </w:t>
       </w:r>
       <w:r>
         <w:rPr>
@@ -22243,16 +22207,16 @@
           <w:szCs w:val="20"/>
           <w:lang w:val="en-US"/>
         </w:rPr>
+        <w:t>2013. A Functional Study of Grinding Stones from South Flank, Pilbara, Western Australia</w:t>
+      </w:r>
+      <w:r>
+        <w:rPr>
+          <w:rFonts w:ascii="Times New Roman" w:hAnsi="Times New Roman"/>
+          <w:sz w:val="20"/>
+          <w:szCs w:val="20"/>
+          <w:lang w:val="en-US"/>
+        </w:rPr>
         <w:t xml:space="preserve">. </w:t>
-      </w:r>
-      <w:r>
-        <w:rPr>
-          <w:rFonts w:ascii="Times New Roman" w:hAnsi="Times New Roman"/>
-          <w:sz w:val="20"/>
-          <w:szCs w:val="20"/>
-          <w:lang w:val="en-US"/>
-        </w:rPr>
-        <w:t xml:space="preserve">BHPBilliton. </w:t>
       </w:r>
       <w:r>
         <w:rPr>
@@ -22301,24 +22265,36 @@
           <w:rFonts w:ascii="Times New Roman" w:hAnsi="Times New Roman"/>
           <w:sz w:val="20"/>
           <w:szCs w:val="20"/>
-        </w:rPr>
-      </w:pPr>
+          <w:lang w:val="en-US"/>
+        </w:rPr>
+      </w:pPr>
+      <w:r>
+        <w:rPr>
+          <w:rFonts w:ascii="Times New Roman" w:hAnsi="Times New Roman"/>
+          <w:sz w:val="20"/>
+          <w:szCs w:val="20"/>
+          <w:lang w:val="en-US"/>
+        </w:rPr>
+        <w:t>Fullagar, R. and E. Hayes 2013. A Usewear and Residue Study of Stored Grinding Stones, Pilbara, Western Australia</w:t>
+      </w:r>
       <w:r>
         <w:rPr>
           <w:rFonts w:ascii="Times New Roman" w:hAnsi="Times New Roman"/>
           <w:bCs/>
           <w:sz w:val="20"/>
           <w:szCs w:val="20"/>
-        </w:rPr>
-        <w:t>Fullagar</w:t>
-      </w:r>
-      <w:r>
-        <w:rPr>
-          <w:rFonts w:ascii="Times New Roman" w:hAnsi="Times New Roman"/>
-          <w:sz w:val="20"/>
-          <w:szCs w:val="20"/>
-        </w:rPr>
-        <w:t xml:space="preserve">, R. and J. Field 2005. Backed stone artefacts associated with a human skeleton, Narrabeen, NSW. </w:t>
+          <w:lang w:val="en-US"/>
+        </w:rPr>
+        <w:t xml:space="preserve">. </w:t>
+      </w:r>
+      <w:r>
+        <w:rPr>
+          <w:rFonts w:ascii="Times New Roman" w:hAnsi="Times New Roman"/>
+          <w:sz w:val="20"/>
+          <w:szCs w:val="20"/>
+          <w:lang w:val="en-US"/>
+        </w:rPr>
+        <w:t xml:space="preserve">BHPBilliton. </w:t>
       </w:r>
       <w:r>
         <w:rPr>
@@ -22334,8 +22310,9 @@
           <w:rFonts w:ascii="Times New Roman" w:hAnsi="Times New Roman"/>
           <w:sz w:val="20"/>
           <w:szCs w:val="20"/>
-        </w:rPr>
-        <w:t>JoMcDonald Cultural Heritage Management Pty Ltd.</w:t>
+          <w:lang w:val="en-US"/>
+        </w:rPr>
+        <w:t xml:space="preserve">BHP Billiton Iron Ore. </w:t>
       </w:r>
     </w:p>
     <w:p>
@@ -22371,10 +22348,19 @@
       <w:r>
         <w:rPr>
           <w:rFonts w:ascii="Times New Roman" w:hAnsi="Times New Roman"/>
-          <w:sz w:val="20"/>
-          <w:szCs w:val="20"/>
-        </w:rPr>
-        <w:t xml:space="preserve">Fullagar, R. and J. Field 2006. A report on two stone artefacts (collected by Caleb Pedder) from Rivoux, Tasmania. </w:t>
+          <w:bCs/>
+          <w:sz w:val="20"/>
+          <w:szCs w:val="20"/>
+        </w:rPr>
+        <w:t>Fullagar</w:t>
+      </w:r>
+      <w:r>
+        <w:rPr>
+          <w:rFonts w:ascii="Times New Roman" w:hAnsi="Times New Roman"/>
+          <w:sz w:val="20"/>
+          <w:szCs w:val="20"/>
+        </w:rPr>
+        <w:t xml:space="preserve">, R. and J. Field 2005. Backed stone artefacts associated with a human skeleton, Narrabeen, NSW. </w:t>
       </w:r>
       <w:r>
         <w:rPr>
@@ -22391,7 +22377,7 @@
           <w:sz w:val="20"/>
           <w:szCs w:val="20"/>
         </w:rPr>
-        <w:t>Don Ranson, Aboriginal Heritage Office Department of Tourism, Parks, Heritage and the Arts, Tasmania.</w:t>
+        <w:t>JoMcDonald Cultural Heritage Management Pty Ltd.</w:t>
       </w:r>
     </w:p>
     <w:p>
@@ -22430,7 +22416,7 @@
           <w:sz w:val="20"/>
           <w:szCs w:val="20"/>
         </w:rPr>
-        <w:t xml:space="preserve">Fullagar, R. and J. Field 2010. Report on a grinding stone from Knowsley, Victoria. </w:t>
+        <w:t xml:space="preserve">Fullagar, R. and J. Field 2006. A report on two stone artefacts (collected by Caleb Pedder) from Rivoux, Tasmania. </w:t>
       </w:r>
       <w:r>
         <w:rPr>
@@ -22447,7 +22433,7 @@
           <w:sz w:val="20"/>
           <w:szCs w:val="20"/>
         </w:rPr>
-        <w:t>Taungurung Clans Aboriginal Corporation.</w:t>
+        <w:t>Don Ranson, Aboriginal Heritage Office Department of Tourism, Parks, Heritage and the Arts, Tasmania.</w:t>
       </w:r>
     </w:p>
     <w:p>
@@ -22478,17 +22464,32 @@
           <w:rFonts w:ascii="Times New Roman" w:hAnsi="Times New Roman"/>
           <w:sz w:val="20"/>
           <w:szCs w:val="20"/>
-          <w:lang w:val="en-US"/>
-        </w:rPr>
-      </w:pPr>
-      <w:r>
-        <w:rPr>
-          <w:rFonts w:ascii="Times New Roman" w:hAnsi="Times New Roman"/>
-          <w:sz w:val="20"/>
-          <w:szCs w:val="20"/>
-          <w:lang w:val="en-US"/>
-        </w:rPr>
-        <w:t>Fullagar, R. and L. Wallis 2008. Usewear and Residues on Aboriginal grinding patches from the Fortescue Metals Group Rail Construction Corridor Project, Pilbara, W.A. A confidential report prepared for Fortescue Metals Group Pty Ltd.</w:t>
+        </w:rPr>
+      </w:pPr>
+      <w:r>
+        <w:rPr>
+          <w:rFonts w:ascii="Times New Roman" w:hAnsi="Times New Roman"/>
+          <w:sz w:val="20"/>
+          <w:szCs w:val="20"/>
+        </w:rPr>
+        <w:t xml:space="preserve">Fullagar, R. and J. Field 2010. Report on a grinding stone from Knowsley, Victoria. </w:t>
+      </w:r>
+      <w:r>
+        <w:rPr>
+          <w:rFonts w:ascii="Times New Roman" w:hAnsi="Times New Roman"/>
+          <w:sz w:val="20"/>
+          <w:szCs w:val="20"/>
+          <w:lang w:val="en-US"/>
+        </w:rPr>
+        <w:t xml:space="preserve">Unpublished Report for </w:t>
+      </w:r>
+      <w:r>
+        <w:rPr>
+          <w:rFonts w:ascii="Times New Roman" w:hAnsi="Times New Roman"/>
+          <w:sz w:val="20"/>
+          <w:szCs w:val="20"/>
+        </w:rPr>
+        <w:t>Taungurung Clans Aboriginal Corporation.</w:t>
       </w:r>
     </w:p>
     <w:p>
@@ -22519,33 +22520,17 @@
           <w:rFonts w:ascii="Times New Roman" w:hAnsi="Times New Roman"/>
           <w:sz w:val="20"/>
           <w:szCs w:val="20"/>
-        </w:rPr>
-      </w:pPr>
-      <w:r>
-        <w:rPr>
-          <w:rFonts w:ascii="Times New Roman" w:hAnsi="Times New Roman"/>
-          <w:sz w:val="20"/>
-          <w:szCs w:val="20"/>
-        </w:rPr>
-        <w:lastRenderedPageBreak/>
-        <w:t xml:space="preserve">Fullagar, R. and M. Therin 2001. Howick artefacts. </w:t>
-      </w:r>
-      <w:r>
-        <w:rPr>
-          <w:rFonts w:ascii="Times New Roman" w:hAnsi="Times New Roman"/>
-          <w:sz w:val="20"/>
-          <w:szCs w:val="20"/>
-          <w:lang w:val="en-US"/>
-        </w:rPr>
-        <w:t xml:space="preserve">Unpublished Report for </w:t>
-      </w:r>
-      <w:r>
-        <w:rPr>
-          <w:rFonts w:ascii="Times New Roman" w:hAnsi="Times New Roman"/>
-          <w:sz w:val="20"/>
-          <w:szCs w:val="20"/>
-        </w:rPr>
-        <w:t>AMBS, Australian Museum.</w:t>
+          <w:lang w:val="en-US"/>
+        </w:rPr>
+      </w:pPr>
+      <w:r>
+        <w:rPr>
+          <w:rFonts w:ascii="Times New Roman" w:hAnsi="Times New Roman"/>
+          <w:sz w:val="20"/>
+          <w:szCs w:val="20"/>
+          <w:lang w:val="en-US"/>
+        </w:rPr>
+        <w:t>Fullagar, R. and L. Wallis 2008. Usewear and Residues on Aboriginal grinding patches from the Fortescue Metals Group Rail Construction Corridor Project, Pilbara, W.A. A confidential report prepared for Fortescue Metals Group Pty Ltd.</w:t>
       </w:r>
     </w:p>
     <w:p>
@@ -22584,7 +22569,24 @@
           <w:sz w:val="20"/>
           <w:szCs w:val="20"/>
         </w:rPr>
-        <w:t>Fullagar, R., 1992. Use–wear and residue analysis of stone artefacts from Misisil Cave, West New Britain Province, Papua New Guinea. Unpublished Report for Jim Specht, Australian Museum Sydney.</w:t>
+        <w:t xml:space="preserve">Fullagar, R. and M. Therin 2001. Howick artefacts. </w:t>
+      </w:r>
+      <w:r>
+        <w:rPr>
+          <w:rFonts w:ascii="Times New Roman" w:hAnsi="Times New Roman"/>
+          <w:sz w:val="20"/>
+          <w:szCs w:val="20"/>
+          <w:lang w:val="en-US"/>
+        </w:rPr>
+        <w:t xml:space="preserve">Unpublished Report for </w:t>
+      </w:r>
+      <w:r>
+        <w:rPr>
+          <w:rFonts w:ascii="Times New Roman" w:hAnsi="Times New Roman"/>
+          <w:sz w:val="20"/>
+          <w:szCs w:val="20"/>
+        </w:rPr>
+        <w:t>AMBS, Australian Museum.</w:t>
       </w:r>
     </w:p>
     <w:p>
@@ -23952,7 +23954,6 @@
           <w:szCs w:val="20"/>
           <w:lang w:val="en-US"/>
         </w:rPr>
-        <w:lastRenderedPageBreak/>
         <w:t xml:space="preserve">Stephenson, B. 2012. </w:t>
       </w:r>
       <w:r>

</xml_diff>